<commit_message>
Upload takmer finalnej verzie vsetkeho
</commit_message>
<xml_diff>
--- a/technicka dokumentacia a prezentacia/Frogger takmer final.docx
+++ b/technicka dokumentacia a prezentacia/Frogger takmer final.docx
@@ -84,8 +84,6 @@
       <w:r>
         <w:t>Frogger</w:t>
       </w:r>
-      <w:bookmarkStart w:id="0" w:name="_GoBack"/>
-      <w:bookmarkEnd w:id="0"/>
     </w:p>
     <w:p>
       <w:pPr>
@@ -1058,12 +1056,12 @@
       <w:pPr>
         <w:pStyle w:val="SPnadpis1"/>
       </w:pPr>
-      <w:bookmarkStart w:id="1" w:name="_Toc153401079"/>
+      <w:bookmarkStart w:id="0" w:name="_Toc153401079"/>
       <w:r>
         <w:lastRenderedPageBreak/>
         <w:t>Špecifikácia projektu</w:t>
       </w:r>
-      <w:bookmarkEnd w:id="1"/>
+      <w:bookmarkEnd w:id="0"/>
     </w:p>
     <w:p>
       <w:pPr>
@@ -1356,24 +1354,24 @@
       <w:pPr>
         <w:pStyle w:val="SPnadpis1"/>
       </w:pPr>
-      <w:bookmarkStart w:id="2" w:name="_Toc153401080"/>
+      <w:bookmarkStart w:id="1" w:name="_Toc153401080"/>
       <w:r>
         <w:lastRenderedPageBreak/>
         <w:t>Popis a </w:t>
       </w:r>
+      <w:bookmarkStart w:id="2" w:name="_GoBack"/>
+      <w:bookmarkEnd w:id="2"/>
+      <w:r>
+        <w:t>charakteristika</w:t>
+      </w:r>
+      <w:r>
+        <w:t xml:space="preserve"> problému na základe programu v </w:t>
+      </w:r>
       <w:proofErr w:type="spellStart"/>
       <w:r>
-        <w:t>chrakteristika</w:t>
-      </w:r>
-      <w:proofErr w:type="spellEnd"/>
-      <w:r>
-        <w:t xml:space="preserve"> problému na základe programu v </w:t>
-      </w:r>
-      <w:proofErr w:type="spellStart"/>
-      <w:r>
         <w:t>NetLogo</w:t>
       </w:r>
-      <w:bookmarkEnd w:id="2"/>
+      <w:bookmarkEnd w:id="1"/>
       <w:proofErr w:type="spellEnd"/>
     </w:p>
     <w:p>
@@ -1445,7 +1443,19 @@
         <w:rPr>
           <w:rStyle w:val="SPtextChar"/>
         </w:rPr>
-        <w:t xml:space="preserve"> Ku ďalším vylepšeniam môžeme pridať viaceré obťažnosti a viaceré prekážky, časový limit pre každý level a iných in-game vylepšení ako napríklad väčšia rýchlosť žaby alebo zamrazenie prekážky.</w:t>
+        <w:t xml:space="preserve"> Ku ďalším vylepšeniam môžeme pridať viaceré obťažnosti a viaceré prekážky, časový limit pre každý level a iných in-game vylepšení ako napríklad väčšia rýchlosť žaby alebo zamrazenie prekážky</w:t>
+      </w:r>
+      <w:r>
+        <w:rPr>
+          <w:rStyle w:val="SPtextChar"/>
+        </w:rPr>
+        <w:t xml:space="preserve"> plus nekonečná mapa</w:t>
+      </w:r>
+      <w:r>
+        <w:rPr>
+          <w:rStyle w:val="SPtextChar"/>
+        </w:rPr>
+        <w:t>.</w:t>
       </w:r>
     </w:p>
     <w:p>
@@ -1690,14 +1700,36 @@
       <w:r>
         <w:t xml:space="preserve">Obrázok </w:t>
       </w:r>
-      <w:fldSimple w:instr=" SEQ Obrázok \* ARABIC ">
-        <w:r>
-          <w:rPr>
-            <w:noProof/>
-          </w:rPr>
-          <w:t>1</w:t>
-        </w:r>
-      </w:fldSimple>
+      <w:r>
+        <w:rPr>
+          <w:noProof/>
+        </w:rPr>
+        <w:fldChar w:fldCharType="begin"/>
+      </w:r>
+      <w:r>
+        <w:rPr>
+          <w:noProof/>
+        </w:rPr>
+        <w:instrText xml:space="preserve"> SEQ Obrázok \* ARABIC </w:instrText>
+      </w:r>
+      <w:r>
+        <w:rPr>
+          <w:noProof/>
+        </w:rPr>
+        <w:fldChar w:fldCharType="separate"/>
+      </w:r>
+      <w:r>
+        <w:rPr>
+          <w:noProof/>
+        </w:rPr>
+        <w:t>1</w:t>
+      </w:r>
+      <w:r>
+        <w:rPr>
+          <w:noProof/>
+        </w:rPr>
+        <w:fldChar w:fldCharType="end"/>
+      </w:r>
       <w:r>
         <w:t xml:space="preserve"> - </w:t>
       </w:r>
@@ -2124,15 +2156,41 @@
           <w:vertAlign w:val="superscript"/>
           <w:lang w:val="en-AU"/>
         </w:rPr>
-        <w:t>[1]</w:t>
-      </w:r>
-      <w:proofErr w:type="spellStart"/>
-      <w:r>
-        <w:t>Frogger</w:t>
-      </w:r>
-      <w:proofErr w:type="spellEnd"/>
-      <w:r>
-        <w:t xml:space="preserve"> dokumentácia od pani </w:t>
+        <w:t>[1</w:t>
+      </w:r>
+      <w:proofErr w:type="gramStart"/>
+      <w:r>
+        <w:rPr>
+          <w:vertAlign w:val="superscript"/>
+          <w:lang w:val="en-AU"/>
+        </w:rPr>
+        <w:t>]</w:t>
+      </w:r>
+      <w:proofErr w:type="gramEnd"/>
+      <w:hyperlink r:id="rId10" w:history="1">
+        <w:proofErr w:type="spellStart"/>
+        <w:r>
+          <w:rPr>
+            <w:rStyle w:val="Hypertextovprepojenie"/>
+          </w:rPr>
+          <w:t>Frogger</w:t>
+        </w:r>
+        <w:proofErr w:type="spellEnd"/>
+        <w:r>
+          <w:rPr>
+            <w:rStyle w:val="Hypertextovprepojenie"/>
+          </w:rPr>
+          <w:t xml:space="preserve"> dokumentácia</w:t>
+        </w:r>
+      </w:hyperlink>
+      <w:r>
+        <w:t xml:space="preserve"> </w:t>
+      </w:r>
+      <w:r>
+        <w:t xml:space="preserve">- </w:t>
+      </w:r>
+      <w:r>
+        <w:t xml:space="preserve">od pani </w:t>
       </w:r>
       <w:r>
         <w:t>Š</w:t>
@@ -2145,8 +2203,8 @@
       </w:r>
     </w:p>
     <w:sectPr>
-      <w:headerReference w:type="default" r:id="rId10"/>
-      <w:footerReference w:type="default" r:id="rId11"/>
+      <w:headerReference w:type="default" r:id="rId11"/>
+      <w:footerReference w:type="default" r:id="rId12"/>
       <w:pgSz w:w="11906" w:h="16838"/>
       <w:pgMar w:top="1417" w:right="1417" w:bottom="1417" w:left="1417" w:header="708" w:footer="708" w:gutter="0"/>
       <w:cols w:space="708"/>
@@ -2212,7 +2270,7 @@
           <w:rPr>
             <w:noProof/>
           </w:rPr>
-          <w:t>4</w:t>
+          <w:t>9</w:t>
         </w:r>
         <w:r>
           <w:fldChar w:fldCharType="end"/>
@@ -5257,6 +5315,7 @@
     <w:rsid w:val="009934EB"/>
     <w:rsid w:val="00BF6225"/>
     <w:rsid w:val="00D834EE"/>
+    <w:rsid w:val="00D840BF"/>
     <w:rsid w:val="00DC08AF"/>
     <w:rsid w:val="00E0174C"/>
     <w:rsid w:val="00EC1459"/>
@@ -6151,7 +6210,7 @@
 </file>
 
 <file path=customXml/itemProps1.xml><?xml version="1.0" encoding="utf-8"?>
-<ds:datastoreItem xmlns:ds="http://schemas.openxmlformats.org/officeDocument/2006/customXml" ds:itemID="{0AD55E07-CFA4-4A95-9388-346886496F13}">
+<ds:datastoreItem xmlns:ds="http://schemas.openxmlformats.org/officeDocument/2006/customXml" ds:itemID="{0D1E6ACD-C364-43BB-B620-5FF552CAFE5D}">
   <ds:schemaRefs>
     <ds:schemaRef ds:uri="http://schemas.openxmlformats.org/officeDocument/2006/bibliography"/>
   </ds:schemaRefs>

</xml_diff>